<commit_message>
updated thoughts on KG
</commit_message>
<xml_diff>
--- a/2026 LDRD - KG LLM/Detailed Proposal One Pager.docx
+++ b/2026 LDRD - KG LLM/Detailed Proposal One Pager.docx
@@ -4,7 +4,140 @@
   <w:body>
     <w:p>
       <w:r>
-        <w:t xml:space="preserve">*updated thoughts* - </w:t>
+        <w:t>*</w:t>
+      </w:r>
+      <w:proofErr w:type="gramStart"/>
+      <w:r>
+        <w:t>updated</w:t>
+      </w:r>
+      <w:proofErr w:type="gramEnd"/>
+      <w:r>
+        <w:t xml:space="preserve"> thoughts* - 1</w:t>
+      </w:r>
+      <w:r>
+        <w:t>2</w:t>
+      </w:r>
+      <w:r>
+        <w:t>/</w:t>
+      </w:r>
+      <w:r>
+        <w:t>5</w:t>
+      </w:r>
+      <w:r>
+        <w:t>/24</w:t>
+      </w:r>
+    </w:p>
+    <w:p/>
+    <w:p>
+      <w:r>
+        <w:t>To do this faster than anyone else:</w:t>
+      </w:r>
+    </w:p>
+    <w:p>
+      <w:r>
+        <w:t>Parallel processing - run hundreds of instances simultaneously. Don't wait for sequential learning.</w:t>
+      </w:r>
+    </w:p>
+    <w:p>
+      <w:r>
+        <w:t>Synthetic data generation at massive scale. Build sophisticated simulation environments that create edge cases we haven't even considered.</w:t>
+      </w:r>
+    </w:p>
+    <w:p>
+      <w:r>
+        <w:t>Open source it. The community will find optimizations we missed. But keep the core breakthroughs proprietary.</w:t>
+      </w:r>
+    </w:p>
+    <w:p>
+      <w:r>
+        <w:t>Hardware innovation. Build custom chips specifically for this type of reasoning training. Current GPUs aren't optimized for this.</w:t>
+      </w:r>
+    </w:p>
+    <w:p>
+      <w:r>
+        <w:t>Hire the absolute best. Find the top 10 people in the world at causal reasoning algorithms. Pay whatever it takes.</w:t>
+      </w:r>
+    </w:p>
+    <w:p/>
+    <w:p>
+      <w:r>
+        <w:t>Start narrow. Focus on mastering reasoning in one specific domain first - like your hydrogen infrastructure model. This lets you:</w:t>
+      </w:r>
+    </w:p>
+    <w:p>
+      <w:pPr>
+        <w:numPr>
+          <w:ilvl w:val="0"/>
+          <w:numId w:val="7"/>
+        </w:numPr>
+      </w:pPr>
+      <w:r>
+        <w:t>Validate your approach before scaling</w:t>
+      </w:r>
+    </w:p>
+    <w:p>
+      <w:pPr>
+        <w:numPr>
+          <w:ilvl w:val="0"/>
+          <w:numId w:val="7"/>
+        </w:numPr>
+      </w:pPr>
+      <w:r>
+        <w:t>Find edge cases more easily</w:t>
+      </w:r>
+    </w:p>
+    <w:p>
+      <w:pPr>
+        <w:numPr>
+          <w:ilvl w:val="0"/>
+          <w:numId w:val="7"/>
+        </w:numPr>
+      </w:pPr>
+      <w:r>
+        <w:t>Build clear evaluation metrics</w:t>
+      </w:r>
+    </w:p>
+    <w:p>
+      <w:pPr>
+        <w:numPr>
+          <w:ilvl w:val="0"/>
+          <w:numId w:val="7"/>
+        </w:numPr>
+      </w:pPr>
+      <w:r>
+        <w:t>Iterate faster</w:t>
+      </w:r>
+    </w:p>
+    <w:p>
+      <w:pPr>
+        <w:numPr>
+          <w:ilvl w:val="0"/>
+          <w:numId w:val="7"/>
+        </w:numPr>
+      </w:pPr>
+      <w:r>
+        <w:t>Develop domain-specific reasoning patterns</w:t>
+      </w:r>
+    </w:p>
+    <w:p>
+      <w:r>
+        <w:t>Once you've proven success in one domain, expand gradually while applying lessons learned. Trying to tackle everything at once makes it harder to measure progress and identify what works.</w:t>
+      </w:r>
+    </w:p>
+    <w:p/>
+    <w:p/>
+    <w:p/>
+    <w:p>
+      <w:r>
+        <w:t>*</w:t>
+      </w:r>
+      <w:proofErr w:type="gramStart"/>
+      <w:r>
+        <w:t>updated</w:t>
+      </w:r>
+      <w:proofErr w:type="gramEnd"/>
+      <w:r>
+        <w:t xml:space="preserve"> thoughts* - </w:t>
       </w:r>
       <w:r>
         <w:t>11/26/24</w:t>
@@ -23,6 +156,7 @@
     <w:p/>
     <w:p>
       <w:r>
+        <w:lastRenderedPageBreak/>
         <w:t>The structure of factor graphs enables powerful inference techniques like:</w:t>
       </w:r>
     </w:p>
@@ -222,6 +356,7 @@
         <w:br/>
       </w:r>
       <w:r>
+        <w:lastRenderedPageBreak/>
         <w:br/>
         <w:t>Optimizing hydrogen infrastructure deployment is crucial for advancing decarbonization efforts, particularly in sectors where hydrogen can replace fossil fuels. Currently, infrastructure decisions rely on complex models to predict the impacts of various deployment strategies on capacity, cost, emissions, and supply reliability. The **Scenario Evaluation, Regionalization, and Analysis (SERA)** model is one such tool, used to guide hydrogen capacity expansion based on demand projections and geographic constraints. However, models like SERA are limited in their ability to account for causal relationships and probabilistic uncertainties, which are essential for evaluating the complex, interconnected factors influencing hydrogen infrastructure deployment.</w:t>
       </w:r>
@@ -265,23 +400,23 @@
       </w:r>
       <w:r>
         <w:br/>
+        <w:t>3. **Comparison and Validation against SERA**: The hybrid model’s outputs will be compared to those of SERA across multiple scenarios. This comparison will evaluate the hybrid model’s effectiveness in providing insights that account for both causal relationships and uncertainties, assessing whether these additions improve decision-making for infrastructure deployment strategies.</w:t>
+      </w:r>
+      <w:r>
+        <w:br/>
+      </w:r>
+      <w:r>
+        <w:br/>
+        <w:t>**Research Objectives**</w:t>
+      </w:r>
+      <w:r>
+        <w:br/>
+      </w:r>
+      <w:r>
+        <w:br/>
       </w:r>
       <w:r>
         <w:lastRenderedPageBreak/>
-        <w:t>3. **Comparison and Validation against SERA**: The hybrid model’s outputs will be compared to those of SERA across multiple scenarios. This comparison will evaluate the hybrid model’s effectiveness in providing insights that account for both causal relationships and uncertainties, assessing whether these additions improve decision-making for infrastructure deployment strategies.</w:t>
-      </w:r>
-      <w:r>
-        <w:br/>
-      </w:r>
-      <w:r>
-        <w:br/>
-        <w:t>**Research Objectives**</w:t>
-      </w:r>
-      <w:r>
-        <w:br/>
-      </w:r>
-      <w:r>
-        <w:br/>
         <w:t>- **Enhance Scenario Analysis**: By leveraging causal inference, we aim to improve SERA’s capacity for scenario-based planning, allowing decision-makers to evaluate the specific impacts of various deployment policies and market conditions on hydrogen infrastructure.</w:t>
       </w:r>
       <w:r>
@@ -332,11 +467,7 @@
       </w:r>
       <w:r>
         <w:br/>
-        <w:t xml:space="preserve">This study aims to advance hydrogen infrastructure planning by incorporating causal and probabilistic reasoning into LLMs, enhancing existing tools like SERA. Through scenario-based insights and quantified uncertainty, this research has the potential to elevate decision-making quality in hydrogen deployment and contribute meaningfully to decarbonization goals. I look forward to discussing this proposal further and exploring its practical impact on sustainable </w:t>
-      </w:r>
-      <w:r>
-        <w:lastRenderedPageBreak/>
-        <w:t>infrastructure planning.</w:t>
+        <w:t>This study aims to advance hydrogen infrastructure planning by incorporating causal and probabilistic reasoning into LLMs, enhancing existing tools like SERA. Through scenario-based insights and quantified uncertainty, this research has the potential to elevate decision-making quality in hydrogen deployment and contribute meaningfully to decarbonization goals. I look forward to discussing this proposal further and exploring its practical impact on sustainable infrastructure planning.</w:t>
       </w:r>
       <w:r>
         <w:br/>
@@ -353,6 +484,7 @@
     <w:p/>
     <w:p>
       <w:r>
+        <w:lastRenderedPageBreak/>
         <w:t>**Research Proposal: Enhancing Large Language Models with Probabilistic Graphical Models for Improved Decision Analysis**</w:t>
       </w:r>
       <w:r>
@@ -414,29 +546,28 @@
       </w:r>
       <w:r>
         <w:br/>
-        <w:t xml:space="preserve">Integrating PGMs with LLMs can offer significant improvements in areas where decisions must be </w:t>
+        <w:t>Integrating PGMs with LLMs can offer significant improvements in areas where decisions must be interpretable, explainable, and based on probabilistic reasoning. For example:</w:t>
+      </w:r>
+      <w:r>
+        <w:br/>
+        <w:t>- **Enhanced Interpretability**: PGMs allow structured representations that make model reasoning transparent, which is crucial in high-stakes fields where accountability is required.</w:t>
+      </w:r>
+      <w:r>
+        <w:br/>
+        <w:t>- **Improved Uncertainty Handling**: Unlike LLMs, which lack robust probabilistic reasoning, PGMs explicitly model uncertainties, enabling decisions that account for incomplete or ambiguous information.</w:t>
+      </w:r>
+      <w:r>
+        <w:br/>
+        <w:t>- **Scalability**: This approach can reduce the reliance on large labeled datasets by leveraging conditional independence assumptions in PGMs, making it cost-effective and adaptable for niche or data-limited applications.</w:t>
+      </w:r>
+      <w:r>
+        <w:br/>
+      </w:r>
+      <w:r>
+        <w:br/>
       </w:r>
       <w:r>
         <w:lastRenderedPageBreak/>
-        <w:t>interpretable, explainable, and based on probabilistic reasoning. For example:</w:t>
-      </w:r>
-      <w:r>
-        <w:br/>
-        <w:t>- **Enhanced Interpretability**: PGMs allow structured representations that make model reasoning transparent, which is crucial in high-stakes fields where accountability is required.</w:t>
-      </w:r>
-      <w:r>
-        <w:br/>
-        <w:t>- **Improved Uncertainty Handling**: Unlike LLMs, which lack robust probabilistic reasoning, PGMs explicitly model uncertainties, enabling decisions that account for incomplete or ambiguous information.</w:t>
-      </w:r>
-      <w:r>
-        <w:br/>
-        <w:t>- **Scalability**: This approach can reduce the reliance on large labeled datasets by leveraging conditional independence assumptions in PGMs, making it cost-effective and adaptable for niche or data-limited applications.</w:t>
-      </w:r>
-      <w:r>
-        <w:br/>
-      </w:r>
-      <w:r>
-        <w:br/>
         <w:t>**Potential for Broader Applications**</w:t>
       </w:r>
       <w:r>
@@ -471,6 +602,119 @@
 <file path=word/numbering.xml><?xml version="1.0" encoding="utf-8"?>
 <w:numbering xmlns:wpc="http://schemas.microsoft.com/office/word/2010/wordprocessingCanvas" xmlns:cx="http://schemas.microsoft.com/office/drawing/2014/chartex" xmlns:cx1="http://schemas.microsoft.com/office/drawing/2015/9/8/chartex" xmlns:cx2="http://schemas.microsoft.com/office/drawing/2015/10/21/chartex" xmlns:cx3="http://schemas.microsoft.com/office/drawing/2016/5/9/chartex" xmlns:cx4="http://schemas.microsoft.com/office/drawing/2016/5/10/chartex" xmlns:cx5="http://schemas.microsoft.com/office/drawing/2016/5/11/chartex" xmlns:cx6="http://schemas.microsoft.com/office/drawing/2016/5/12/chartex" xmlns:cx7="http://schemas.microsoft.com/office/drawing/2016/5/13/chartex" xmlns:cx8="http://schemas.microsoft.com/office/drawing/2016/5/14/chartex" xmlns:mc="http://schemas.openxmlformats.org/markup-compatibility/2006" xmlns:aink="http://schemas.microsoft.com/office/drawing/2016/ink" xmlns:am3d="http://schemas.microsoft.com/office/drawing/2017/model3d" xmlns:o="urn:schemas-microsoft-com:office:office" xmlns:oel="http://schemas.microsoft.com/office/2019/extlst" xmlns:r="http://schemas.openxmlformats.org/officeDocument/2006/relationships" xmlns:m="http://schemas.openxmlformats.org/officeDocument/2006/math" xmlns:v="urn:schemas-microsoft-com:vml" xmlns:wp14="http://schemas.microsoft.com/office/word/2010/wordprocessingDrawing" xmlns:wp="http://schemas.openxmlformats.org/drawingml/2006/wordprocessingDrawing" xmlns:w10="urn:schemas-microsoft-com:office:word" xmlns:w="http://schemas.openxmlformats.org/wordprocessingml/2006/main" xmlns:w14="http://schemas.microsoft.com/office/word/2010/wordml" xmlns:w15="http://schemas.microsoft.com/office/word/2012/wordml" xmlns:w16cex="http://schemas.microsoft.com/office/word/2018/wordml/cex" xmlns:w16cid="http://schemas.microsoft.com/office/word/2016/wordml/cid" xmlns:w16="http://schemas.microsoft.com/office/word/2018/wordml" xmlns:w16du="http://schemas.microsoft.com/office/word/2023/wordml/word16du" xmlns:w16sdtdh="http://schemas.microsoft.com/office/word/2020/wordml/sdtdatahash" xmlns:w16se="http://schemas.microsoft.com/office/word/2015/wordml/symex" xmlns:wpg="http://schemas.microsoft.com/office/word/2010/wordprocessingGroup" xmlns:wpi="http://schemas.microsoft.com/office/word/2010/wordprocessingInk" xmlns:wne="http://schemas.microsoft.com/office/word/2006/wordml" xmlns:wps="http://schemas.microsoft.com/office/word/2010/wordprocessingShape" mc:Ignorable="w14 w15 w16se w16cid w16 w16cex w16sdtdh w16du wp14">
   <w:abstractNum w:abstractNumId="0" w15:restartNumberingAfterBreak="0">
+    <w:nsid w:val="061B7B45"/>
+    <w:multiLevelType w:val="multilevel"/>
+    <w:tmpl w:val="ABA0B16C"/>
+    <w:lvl w:ilvl="0">
+      <w:start w:val="1"/>
+      <w:numFmt w:val="decimal"/>
+      <w:lvlText w:val="%1."/>
+      <w:lvlJc w:val="left"/>
+      <w:pPr>
+        <w:tabs>
+          <w:tab w:val="num" w:pos="720"/>
+        </w:tabs>
+        <w:ind w:left="720" w:hanging="360"/>
+      </w:pPr>
+    </w:lvl>
+    <w:lvl w:ilvl="1" w:tentative="1">
+      <w:start w:val="1"/>
+      <w:numFmt w:val="decimal"/>
+      <w:lvlText w:val="%2."/>
+      <w:lvlJc w:val="left"/>
+      <w:pPr>
+        <w:tabs>
+          <w:tab w:val="num" w:pos="1440"/>
+        </w:tabs>
+        <w:ind w:left="1440" w:hanging="360"/>
+      </w:pPr>
+    </w:lvl>
+    <w:lvl w:ilvl="2" w:tentative="1">
+      <w:start w:val="1"/>
+      <w:numFmt w:val="decimal"/>
+      <w:lvlText w:val="%3."/>
+      <w:lvlJc w:val="left"/>
+      <w:pPr>
+        <w:tabs>
+          <w:tab w:val="num" w:pos="2160"/>
+        </w:tabs>
+        <w:ind w:left="2160" w:hanging="360"/>
+      </w:pPr>
+    </w:lvl>
+    <w:lvl w:ilvl="3" w:tentative="1">
+      <w:start w:val="1"/>
+      <w:numFmt w:val="decimal"/>
+      <w:lvlText w:val="%4."/>
+      <w:lvlJc w:val="left"/>
+      <w:pPr>
+        <w:tabs>
+          <w:tab w:val="num" w:pos="2880"/>
+        </w:tabs>
+        <w:ind w:left="2880" w:hanging="360"/>
+      </w:pPr>
+    </w:lvl>
+    <w:lvl w:ilvl="4" w:tentative="1">
+      <w:start w:val="1"/>
+      <w:numFmt w:val="decimal"/>
+      <w:lvlText w:val="%5."/>
+      <w:lvlJc w:val="left"/>
+      <w:pPr>
+        <w:tabs>
+          <w:tab w:val="num" w:pos="3600"/>
+        </w:tabs>
+        <w:ind w:left="3600" w:hanging="360"/>
+      </w:pPr>
+    </w:lvl>
+    <w:lvl w:ilvl="5" w:tentative="1">
+      <w:start w:val="1"/>
+      <w:numFmt w:val="decimal"/>
+      <w:lvlText w:val="%6."/>
+      <w:lvlJc w:val="left"/>
+      <w:pPr>
+        <w:tabs>
+          <w:tab w:val="num" w:pos="4320"/>
+        </w:tabs>
+        <w:ind w:left="4320" w:hanging="360"/>
+      </w:pPr>
+    </w:lvl>
+    <w:lvl w:ilvl="6" w:tentative="1">
+      <w:start w:val="1"/>
+      <w:numFmt w:val="decimal"/>
+      <w:lvlText w:val="%7."/>
+      <w:lvlJc w:val="left"/>
+      <w:pPr>
+        <w:tabs>
+          <w:tab w:val="num" w:pos="5040"/>
+        </w:tabs>
+        <w:ind w:left="5040" w:hanging="360"/>
+      </w:pPr>
+    </w:lvl>
+    <w:lvl w:ilvl="7" w:tentative="1">
+      <w:start w:val="1"/>
+      <w:numFmt w:val="decimal"/>
+      <w:lvlText w:val="%8."/>
+      <w:lvlJc w:val="left"/>
+      <w:pPr>
+        <w:tabs>
+          <w:tab w:val="num" w:pos="5760"/>
+        </w:tabs>
+        <w:ind w:left="5760" w:hanging="360"/>
+      </w:pPr>
+    </w:lvl>
+    <w:lvl w:ilvl="8" w:tentative="1">
+      <w:start w:val="1"/>
+      <w:numFmt w:val="decimal"/>
+      <w:lvlText w:val="%9."/>
+      <w:lvlJc w:val="left"/>
+      <w:pPr>
+        <w:tabs>
+          <w:tab w:val="num" w:pos="6480"/>
+        </w:tabs>
+        <w:ind w:left="6480" w:hanging="360"/>
+      </w:pPr>
+    </w:lvl>
+  </w:abstractNum>
+  <w:abstractNum w:abstractNumId="1" w15:restartNumberingAfterBreak="0">
     <w:nsid w:val="0D581112"/>
     <w:multiLevelType w:val="multilevel"/>
     <w:tmpl w:val="43AEE702"/>
@@ -619,7 +863,7 @@
       </w:rPr>
     </w:lvl>
   </w:abstractNum>
-  <w:abstractNum w:abstractNumId="1" w15:restartNumberingAfterBreak="0">
+  <w:abstractNum w:abstractNumId="2" w15:restartNumberingAfterBreak="0">
     <w:nsid w:val="0F4F0732"/>
     <w:multiLevelType w:val="multilevel"/>
     <w:tmpl w:val="7CE60E7C"/>
@@ -768,7 +1012,7 @@
       </w:rPr>
     </w:lvl>
   </w:abstractNum>
-  <w:abstractNum w:abstractNumId="2" w15:restartNumberingAfterBreak="0">
+  <w:abstractNum w:abstractNumId="3" w15:restartNumberingAfterBreak="0">
     <w:nsid w:val="13F85623"/>
     <w:multiLevelType w:val="multilevel"/>
     <w:tmpl w:val="8D0EE058"/>
@@ -917,7 +1161,7 @@
       </w:rPr>
     </w:lvl>
   </w:abstractNum>
-  <w:abstractNum w:abstractNumId="3" w15:restartNumberingAfterBreak="0">
+  <w:abstractNum w:abstractNumId="4" w15:restartNumberingAfterBreak="0">
     <w:nsid w:val="1AFA23B0"/>
     <w:multiLevelType w:val="multilevel"/>
     <w:tmpl w:val="BA72387C"/>
@@ -1030,7 +1274,7 @@
       </w:pPr>
     </w:lvl>
   </w:abstractNum>
-  <w:abstractNum w:abstractNumId="4" w15:restartNumberingAfterBreak="0">
+  <w:abstractNum w:abstractNumId="5" w15:restartNumberingAfterBreak="0">
     <w:nsid w:val="726D0CCF"/>
     <w:multiLevelType w:val="multilevel"/>
     <w:tmpl w:val="1F123E06"/>
@@ -1143,7 +1387,7 @@
       </w:pPr>
     </w:lvl>
   </w:abstractNum>
-  <w:abstractNum w:abstractNumId="5" w15:restartNumberingAfterBreak="0">
+  <w:abstractNum w:abstractNumId="6" w15:restartNumberingAfterBreak="0">
     <w:nsid w:val="78B03C99"/>
     <w:multiLevelType w:val="multilevel"/>
     <w:tmpl w:val="D4FAFA06"/>
@@ -1257,21 +1501,24 @@
     </w:lvl>
   </w:abstractNum>
   <w:num w:numId="1" w16cid:durableId="832453275">
+    <w:abstractNumId w:val="6"/>
+  </w:num>
+  <w:num w:numId="2" w16cid:durableId="413740595">
+    <w:abstractNumId w:val="2"/>
+  </w:num>
+  <w:num w:numId="3" w16cid:durableId="697238241">
+    <w:abstractNumId w:val="4"/>
+  </w:num>
+  <w:num w:numId="4" w16cid:durableId="151025901">
+    <w:abstractNumId w:val="3"/>
+  </w:num>
+  <w:num w:numId="5" w16cid:durableId="1657538423">
     <w:abstractNumId w:val="5"/>
   </w:num>
-  <w:num w:numId="2" w16cid:durableId="413740595">
+  <w:num w:numId="6" w16cid:durableId="1546521002">
     <w:abstractNumId w:val="1"/>
   </w:num>
-  <w:num w:numId="3" w16cid:durableId="697238241">
-    <w:abstractNumId w:val="3"/>
-  </w:num>
-  <w:num w:numId="4" w16cid:durableId="151025901">
-    <w:abstractNumId w:val="2"/>
-  </w:num>
-  <w:num w:numId="5" w16cid:durableId="1657538423">
-    <w:abstractNumId w:val="4"/>
-  </w:num>
-  <w:num w:numId="6" w16cid:durableId="1546521002">
+  <w:num w:numId="7" w16cid:durableId="57747416">
     <w:abstractNumId w:val="0"/>
   </w:num>
 </w:numbering>

</xml_diff>